<commit_message>
Integrated email extraction with time line creation. User can get timeline from after a specific date with the option to include only emails with a specific subject.
</commit_message>
<xml_diff>
--- a/email_thread.docx
+++ b/email_thread.docx
@@ -4,7 +4,22 @@
   <w:body>
     <w:p>
       <w:r>
-        <w:t>This is a test string.</w:t>
+        <w:t>Timeline:</w:t>
+        <w:br/>
+        <w:br/>
+        <w:t>1. May 3, 2024 13:05 - Sajeev Debnath emailed Daniel Parsons asking for the cost of implementing an electrical system in his 2-storey house.</w:t>
+        <w:br/>
+        <w:t>2. May 3, 2024 13:06 - Daniel Parsons replied, stating their typical charge is around $20k and asked for more details about the rooms and square footage.</w:t>
+        <w:br/>
+        <w:t>3. May 3, 2024 13:09 - Sajeev Debnath asked for price negotiation due to budget constraints.</w:t>
+        <w:br/>
+        <w:t>4. May 3, 2024 13:10 - Daniel Parsons asked for confidentiality and inquired about a bathroom on the 2nd floor.</w:t>
+        <w:br/>
+        <w:t>5. May 3, 2024 13:13 - Sajeev Debnath agreed to keep the price discussions confidential and asked if $14k was possible. Also confirmed the presence of a bathroom on the 2nd floor.</w:t>
+        <w:br/>
+        <w:t>6. May 3, 2024 13:14 - Daniel Parsons stated that $14k would likely be sufficient, but the final price will depend on labor and materials after a site walkthrough.</w:t>
+        <w:br/>
+        <w:t>7. May 3, 2024 13:17 - Sajeev Debnath agreed to a site walkthrough on Monday, May 6th at 2pm.</w:t>
       </w:r>
     </w:p>
     <w:sectPr>

</xml_diff>

<commit_message>
Managed to get timelines working between a specified recipient and the user. There are mulitple edge cases that will not work so we need to address them one by one.
</commit_message>
<xml_diff>
--- a/email_thread.docx
+++ b/email_thread.docx
@@ -4,22 +4,17 @@
   <w:body>
     <w:p>
       <w:r>
-        <w:t>Timeline:</w:t>
+        <w:t>1. May 3, 2024 13:06 - Daniel Parsons sent an email stating typical charge around $20k, how many rooms on the second floor, and asking square footage.</w:t>
         <w:br/>
+        <w:t>2. May 3, 2024 13:09 - Sajeev Debnath requested to negotiate the price for implementing electrical wiring in his 2 storey house.</w:t>
         <w:br/>
-        <w:t>1. May 3, 2024 13:05 - Sajeev Debnath emailed Daniel Parsons asking for the cost of implementing an electrical system in his 2-storey house.</w:t>
+        <w:t>3. May 3, 2024 13:10 - Daniel Parsons agreed to further negotiation, asked about the number of rooms on the second floor, and requested confidentiality in discussing prices.</w:t>
         <w:br/>
-        <w:t>2. May 3, 2024 13:06 - Daniel Parsons replied, stating their typical charge is around $20k and asked for more details about the rooms and square footage.</w:t>
+        <w:t>4. May 3, 2024 13:13 - Sajeev Debnath confirmed the presence of a bathroom on the second floor and requested implementation of an electrical system for C$14K.</w:t>
         <w:br/>
-        <w:t>3. May 3, 2024 13:09 - Sajeev Debnath asked for price negotiation due to budget constraints.</w:t>
+        <w:t>5. May 3, 2024 13:14 - Daniel Parsons agreed $14,000 would likely be sufficient but explained the final price will be determined after a site walkthrough.</w:t>
         <w:br/>
-        <w:t>4. May 3, 2024 13:10 - Daniel Parsons asked for confidentiality and inquired about a bathroom on the 2nd floor.</w:t>
-        <w:br/>
-        <w:t>5. May 3, 2024 13:13 - Sajeev Debnath agreed to keep the price discussions confidential and asked if $14k was possible. Also confirmed the presence of a bathroom on the 2nd floor.</w:t>
-        <w:br/>
-        <w:t>6. May 3, 2024 13:14 - Daniel Parsons stated that $14k would likely be sufficient, but the final price will depend on labor and materials after a site walkthrough.</w:t>
-        <w:br/>
-        <w:t>7. May 3, 2024 13:17 - Sajeev Debnath agreed to a site walkthrough on Monday, May 6th at 2pm.</w:t>
+        <w:t>6. May 3, 2024 13:17 - Sajeev Debnath agreed on a site walkthrough on Monday, May 6th at 2pm.</w:t>
       </w:r>
     </w:p>
     <w:sectPr>

</xml_diff>

<commit_message>
Integrated front end made using PyQT6 and the backend python logic. Only the date feature is integrated fully. Need to still integrate subject and specific email features.
</commit_message>
<xml_diff>
--- a/email_thread.docx
+++ b/email_thread.docx
@@ -4,17 +4,7 @@
   <w:body>
     <w:p>
       <w:r>
-        <w:t>1. May 3, 2024 13:06 - Daniel Parsons sent an email stating typical charge around $20k, how many rooms on the second floor, and asking square footage.</w:t>
-        <w:br/>
-        <w:t>2. May 3, 2024 13:09 - Sajeev Debnath requested to negotiate the price for implementing electrical wiring in his 2 storey house.</w:t>
-        <w:br/>
-        <w:t>3. May 3, 2024 13:10 - Daniel Parsons agreed to further negotiation, asked about the number of rooms on the second floor, and requested confidentiality in discussing prices.</w:t>
-        <w:br/>
-        <w:t>4. May 3, 2024 13:13 - Sajeev Debnath confirmed the presence of a bathroom on the second floor and requested implementation of an electrical system for C$14K.</w:t>
-        <w:br/>
-        <w:t>5. May 3, 2024 13:14 - Daniel Parsons agreed $14,000 would likely be sufficient but explained the final price will be determined after a site walkthrough.</w:t>
-        <w:br/>
-        <w:t>6. May 3, 2024 13:17 - Sajeev Debnath agreed on a site walkthrough on Monday, May 6th at 2pm.</w:t>
+        <w:t>timeline</w:t>
       </w:r>
     </w:p>
     <w:sectPr>

</xml_diff>